<commit_message>
Updated Project code ΤΥ
Προσθήκη περιγραφής για κάθε οθόνη του συστήματος συν φόρμα google.
</commit_message>
<xml_diff>
--- a/Documents/Scrum Cycle 4/Project-code-v0.2.docx
+++ b/Documents/Scrum Cycle 4/Project-code-v0.2.docx
@@ -12,6 +12,8 @@
           <w:szCs w:val="36"/>
         </w:rPr>
       </w:pPr>
+      <w:bookmarkStart w:id="0" w:name="_top"/>
+      <w:bookmarkEnd w:id="0"/>
       <w:r>
         <w:rPr>
           <w:b/>
@@ -426,17 +428,11 @@
     <w:p>
       <w:pPr>
         <w:jc w:val="center"/>
-        <w:rPr>
-          <w:lang w:val="el-GR"/>
-        </w:rPr>
       </w:pPr>
       <w:r>
         <w:t>Reviewer</w:t>
       </w:r>
       <w:r>
-        <w:rPr>
-          <w:lang w:val="el-GR"/>
-        </w:rPr>
         <w:t xml:space="preserve">: </w:t>
       </w:r>
       <w:r>
@@ -446,9 +442,6 @@
         <w:t>Βύνιας</w:t>
       </w:r>
       <w:r>
-        <w:rPr>
-          <w:lang w:val="el-GR"/>
-        </w:rPr>
         <w:t xml:space="preserve"> </w:t>
       </w:r>
       <w:r>
@@ -458,224 +451,69 @@
         <w:t>Διονύσιος</w:t>
       </w:r>
       <w:r>
-        <w:rPr>
-          <w:lang w:val="el-GR"/>
-        </w:rPr>
         <w:t xml:space="preserve"> (</w:t>
       </w:r>
       <w:r>
         <w:t>AM</w:t>
       </w:r>
       <w:r>
-        <w:rPr>
-          <w:lang w:val="el-GR"/>
-        </w:rPr>
         <w:t>:1054347)</w:t>
       </w:r>
     </w:p>
     <w:p>
       <w:pPr>
         <w:jc w:val="center"/>
-        <w:rPr>
-          <w:lang w:val="el-GR"/>
-        </w:rPr>
       </w:pPr>
     </w:p>
     <w:p>
       <w:pPr>
         <w:jc w:val="center"/>
-        <w:rPr>
-          <w:lang w:val="el-GR"/>
-        </w:rPr>
       </w:pPr>
     </w:p>
     <w:p>
       <w:pPr>
         <w:jc w:val="center"/>
-        <w:rPr>
-          <w:lang w:val="el-GR"/>
-        </w:rPr>
       </w:pPr>
     </w:p>
     <w:p>
       <w:pPr>
         <w:jc w:val="center"/>
-        <w:rPr>
-          <w:lang w:val="el-GR"/>
-        </w:rPr>
-      </w:pPr>
-    </w:p>
-    <w:p>
-      <w:pPr>
-        <w:rPr>
-          <w:lang w:val="el-GR"/>
-        </w:rPr>
-      </w:pPr>
-      <w:r>
-        <w:rPr>
-          <w:lang w:val="el-GR"/>
-        </w:rPr>
+      </w:pPr>
+    </w:p>
+    <w:p>
+      <w:r>
         <w:tab/>
       </w:r>
       <w:r>
-        <w:rPr>
-          <w:lang w:val="el-GR"/>
-        </w:rPr>
         <w:tab/>
       </w:r>
       <w:r>
-        <w:rPr>
-          <w:lang w:val="el-GR"/>
-        </w:rPr>
         <w:tab/>
       </w:r>
       <w:r>
-        <w:rPr>
-          <w:lang w:val="el-GR"/>
-        </w:rPr>
         <w:tab/>
       </w:r>
     </w:p>
-    <w:p>
-      <w:pPr>
-        <w:rPr>
-          <w:lang w:val="el-GR"/>
-        </w:rPr>
-      </w:pPr>
-    </w:p>
-    <w:p>
-      <w:pPr>
-        <w:rPr>
-          <w:lang w:val="el-GR"/>
-        </w:rPr>
-      </w:pPr>
-    </w:p>
-    <w:p>
-      <w:pPr>
-        <w:rPr>
-          <w:lang w:val="el-GR"/>
-        </w:rPr>
-      </w:pPr>
-    </w:p>
-    <w:p>
-      <w:pPr>
-        <w:rPr>
-          <w:lang w:val="el-GR"/>
-        </w:rPr>
-      </w:pPr>
-    </w:p>
-    <w:p>
-      <w:pPr>
-        <w:rPr>
-          <w:lang w:val="el-GR"/>
-        </w:rPr>
-      </w:pPr>
-    </w:p>
-    <w:p>
-      <w:pPr>
-        <w:rPr>
-          <w:lang w:val="el-GR"/>
-        </w:rPr>
-      </w:pPr>
-    </w:p>
-    <w:p>
-      <w:pPr>
-        <w:rPr>
-          <w:lang w:val="el-GR"/>
-        </w:rPr>
-      </w:pPr>
-    </w:p>
-    <w:p>
-      <w:pPr>
-        <w:rPr>
-          <w:lang w:val="el-GR"/>
-        </w:rPr>
-      </w:pPr>
-    </w:p>
-    <w:p>
-      <w:pPr>
-        <w:rPr>
-          <w:lang w:val="el-GR"/>
-        </w:rPr>
-      </w:pPr>
-    </w:p>
-    <w:p>
-      <w:pPr>
-        <w:rPr>
-          <w:lang w:val="el-GR"/>
-        </w:rPr>
-      </w:pPr>
-    </w:p>
-    <w:p>
-      <w:pPr>
-        <w:rPr>
-          <w:lang w:val="el-GR"/>
-        </w:rPr>
-      </w:pPr>
-    </w:p>
-    <w:p>
-      <w:pPr>
-        <w:rPr>
-          <w:lang w:val="el-GR"/>
-        </w:rPr>
-      </w:pPr>
-    </w:p>
-    <w:p>
-      <w:pPr>
-        <w:rPr>
-          <w:lang w:val="el-GR"/>
-        </w:rPr>
-      </w:pPr>
-    </w:p>
-    <w:p>
-      <w:pPr>
-        <w:rPr>
-          <w:lang w:val="el-GR"/>
-        </w:rPr>
-      </w:pPr>
-    </w:p>
-    <w:p>
-      <w:pPr>
-        <w:rPr>
-          <w:lang w:val="el-GR"/>
-        </w:rPr>
-      </w:pPr>
-    </w:p>
-    <w:p>
-      <w:pPr>
-        <w:rPr>
-          <w:lang w:val="el-GR"/>
-        </w:rPr>
-      </w:pPr>
-    </w:p>
-    <w:p>
-      <w:pPr>
-        <w:rPr>
-          <w:lang w:val="el-GR"/>
-        </w:rPr>
-      </w:pPr>
-    </w:p>
-    <w:p>
-      <w:pPr>
-        <w:rPr>
-          <w:lang w:val="el-GR"/>
-        </w:rPr>
-      </w:pPr>
-    </w:p>
-    <w:p>
-      <w:pPr>
-        <w:rPr>
-          <w:lang w:val="el-GR"/>
-        </w:rPr>
-      </w:pPr>
-    </w:p>
-    <w:p>
-      <w:pPr>
-        <w:rPr>
-          <w:lang w:val="el-GR"/>
-        </w:rPr>
-      </w:pPr>
-    </w:p>
+    <w:p/>
+    <w:p/>
+    <w:p/>
+    <w:p/>
+    <w:p/>
+    <w:p/>
+    <w:p/>
+    <w:p/>
+    <w:p/>
+    <w:p/>
+    <w:p/>
+    <w:p/>
+    <w:p/>
+    <w:p/>
+    <w:p/>
+    <w:p/>
+    <w:p/>
+    <w:p/>
+    <w:p/>
+    <w:p/>
     <w:p>
       <w:pPr>
         <w:jc w:val="center"/>
@@ -684,7 +522,6 @@
           <w:bCs/>
           <w:sz w:val="36"/>
           <w:szCs w:val="36"/>
-          <w:lang w:val="el-GR"/>
         </w:rPr>
       </w:pPr>
       <w:r>
@@ -703,7 +540,6 @@
           <w:bCs/>
           <w:sz w:val="36"/>
           <w:szCs w:val="36"/>
-          <w:lang w:val="el-GR"/>
         </w:rPr>
         <w:t xml:space="preserve"> </w:t>
       </w:r>
@@ -722,7 +558,6 @@
           <w:bCs/>
           <w:sz w:val="36"/>
           <w:szCs w:val="36"/>
-          <w:lang w:val="el-GR"/>
         </w:rPr>
         <w:t xml:space="preserve"> </w:t>
       </w:r>
@@ -741,7 +576,6 @@
           <w:bCs/>
           <w:sz w:val="36"/>
           <w:szCs w:val="36"/>
-          <w:lang w:val="el-GR"/>
         </w:rPr>
         <w:t>0.2</w:t>
       </w:r>
@@ -914,6 +748,7 @@
         </w:rPr>
       </w:pPr>
     </w:p>
+    <w:bookmarkStart w:id="1" w:name="MainInterface"/>
     <w:p>
       <w:pPr>
         <w:jc w:val="center"/>
@@ -934,7 +769,7 @@
           <w:sz w:val="28"/>
           <w:szCs w:val="28"/>
         </w:rPr>
-        <w:t>Main</w:t>
+        <w:fldChar w:fldCharType="begin"/>
       </w:r>
       <w:r>
         <w:rPr>
@@ -943,9 +778,8 @@
           <w:color w:val="5B9BD5" w:themeColor="accent5"/>
           <w:sz w:val="28"/>
           <w:szCs w:val="28"/>
-          <w:lang w:val="el-GR"/>
-        </w:rPr>
-        <w:t xml:space="preserve"> </w:t>
+        </w:rPr>
+        <w:instrText xml:space="preserve"> HYPERLINK  \l "_top" </w:instrText>
       </w:r>
       <w:r>
         <w:rPr>
@@ -955,9 +789,41 @@
           <w:sz w:val="28"/>
           <w:szCs w:val="28"/>
         </w:rPr>
-        <w:t>Interface</w:t>
-      </w:r>
-    </w:p>
+      </w:r>
+      <w:r>
+        <w:rPr>
+          <w:b/>
+          <w:bCs/>
+          <w:color w:val="5B9BD5" w:themeColor="accent5"/>
+          <w:sz w:val="28"/>
+          <w:szCs w:val="28"/>
+        </w:rPr>
+        <w:fldChar w:fldCharType="separate"/>
+      </w:r>
+      <w:proofErr w:type="spellStart"/>
+      <w:r>
+        <w:rPr>
+          <w:rStyle w:val="-"/>
+          <w:b/>
+          <w:bCs/>
+          <w:sz w:val="28"/>
+          <w:szCs w:val="28"/>
+        </w:rPr>
+        <w:t>MainInterface</w:t>
+      </w:r>
+      <w:proofErr w:type="spellEnd"/>
+      <w:r>
+        <w:rPr>
+          <w:b/>
+          <w:bCs/>
+          <w:color w:val="5B9BD5" w:themeColor="accent5"/>
+          <w:sz w:val="28"/>
+          <w:szCs w:val="28"/>
+        </w:rPr>
+        <w:fldChar w:fldCharType="end"/>
+      </w:r>
+    </w:p>
+    <w:bookmarkEnd w:id="1"/>
     <w:p>
       <w:pPr>
         <w:rPr>
@@ -1268,6 +1134,7 @@
           <w:color w:val="5B9BD5" w:themeColor="accent5"/>
           <w:sz w:val="28"/>
           <w:szCs w:val="28"/>
+          <w:lang w:val="el-GR"/>
         </w:rPr>
       </w:pPr>
       <w:r>
@@ -1288,14 +1155,69 @@
           <w:color w:val="5B9BD5" w:themeColor="accent5"/>
           <w:sz w:val="28"/>
           <w:szCs w:val="28"/>
-        </w:rPr>
-        <w:t xml:space="preserve"> Upload Data</w:t>
-      </w:r>
-    </w:p>
-    <w:p/>
-    <w:p/>
-    <w:p/>
-    <w:p>
+          <w:lang w:val="el-GR"/>
+        </w:rPr>
+        <w:t xml:space="preserve"> </w:t>
+      </w:r>
+      <w:r>
+        <w:rPr>
+          <w:b/>
+          <w:bCs/>
+          <w:color w:val="5B9BD5" w:themeColor="accent5"/>
+          <w:sz w:val="28"/>
+          <w:szCs w:val="28"/>
+        </w:rPr>
+        <w:t>Upload</w:t>
+      </w:r>
+      <w:r>
+        <w:rPr>
+          <w:b/>
+          <w:bCs/>
+          <w:color w:val="5B9BD5" w:themeColor="accent5"/>
+          <w:sz w:val="28"/>
+          <w:szCs w:val="28"/>
+          <w:lang w:val="el-GR"/>
+        </w:rPr>
+        <w:t xml:space="preserve"> </w:t>
+      </w:r>
+      <w:r>
+        <w:rPr>
+          <w:b/>
+          <w:bCs/>
+          <w:color w:val="5B9BD5" w:themeColor="accent5"/>
+          <w:sz w:val="28"/>
+          <w:szCs w:val="28"/>
+        </w:rPr>
+        <w:t>Data</w:t>
+      </w:r>
+    </w:p>
+    <w:p>
+      <w:pPr>
+        <w:rPr>
+          <w:lang w:val="el-GR"/>
+        </w:rPr>
+      </w:pPr>
+    </w:p>
+    <w:p>
+      <w:pPr>
+        <w:rPr>
+          <w:lang w:val="el-GR"/>
+        </w:rPr>
+      </w:pPr>
+    </w:p>
+    <w:p>
+      <w:pPr>
+        <w:rPr>
+          <w:lang w:val="el-GR"/>
+        </w:rPr>
+      </w:pPr>
+    </w:p>
+    <w:p>
+      <w:pPr>
+        <w:rPr>
+          <w:lang w:val="el-GR"/>
+        </w:rPr>
+      </w:pPr>
       <w:r>
         <w:rPr>
           <w:noProof/>
@@ -1352,122 +1274,781 @@
         </w:drawing>
       </w:r>
     </w:p>
+    <w:p>
+      <w:pPr>
+        <w:rPr>
+          <w:lang w:val="el-GR"/>
+        </w:rPr>
+      </w:pPr>
+    </w:p>
+    <w:p>
+      <w:pPr>
+        <w:rPr>
+          <w:lang w:val="el-GR"/>
+        </w:rPr>
+      </w:pPr>
+    </w:p>
+    <w:p>
+      <w:pPr>
+        <w:rPr>
+          <w:lang w:val="el-GR"/>
+        </w:rPr>
+      </w:pPr>
+    </w:p>
+    <w:p>
+      <w:pPr>
+        <w:rPr>
+          <w:lang w:val="el-GR"/>
+        </w:rPr>
+      </w:pPr>
+    </w:p>
+    <w:p>
+      <w:pPr>
+        <w:rPr>
+          <w:lang w:val="el-GR"/>
+        </w:rPr>
+      </w:pPr>
+    </w:p>
+    <w:p>
+      <w:pPr>
+        <w:rPr>
+          <w:color w:val="5B9BD5" w:themeColor="accent5"/>
+          <w:lang w:val="el-GR"/>
+        </w:rPr>
+      </w:pPr>
+      <w:r>
+        <w:rPr>
+          <w:color w:val="5B9BD5" w:themeColor="accent5"/>
+          <w:lang w:val="el-GR"/>
+        </w:rPr>
+        <w:t xml:space="preserve">Ο χρήστης επιλέγει είτε ανέβασμα </w:t>
+      </w:r>
+      <w:r>
+        <w:rPr>
+          <w:color w:val="5B9BD5" w:themeColor="accent5"/>
+        </w:rPr>
+        <w:t>json</w:t>
+      </w:r>
+      <w:r>
+        <w:rPr>
+          <w:color w:val="5B9BD5" w:themeColor="accent5"/>
+          <w:lang w:val="el-GR"/>
+        </w:rPr>
+        <w:t xml:space="preserve"> δεδομένων είτε να συμπληρώσει τη φόρμα ερωτηματολογίου που έχει ενσωματωθεί.</w:t>
+      </w:r>
+    </w:p>
+    <w:p>
+      <w:pPr>
+        <w:rPr>
+          <w:lang w:val="el-GR"/>
+        </w:rPr>
+      </w:pPr>
+    </w:p>
+    <w:p>
+      <w:pPr>
+        <w:rPr>
+          <w:lang w:val="el-GR"/>
+        </w:rPr>
+      </w:pPr>
+    </w:p>
+    <w:p>
+      <w:pPr>
+        <w:rPr>
+          <w:lang w:val="el-GR"/>
+        </w:rPr>
+      </w:pPr>
+    </w:p>
+    <w:p>
+      <w:pPr>
+        <w:rPr>
+          <w:lang w:val="el-GR"/>
+        </w:rPr>
+      </w:pPr>
+    </w:p>
+    <w:p>
+      <w:pPr>
+        <w:rPr>
+          <w:lang w:val="el-GR"/>
+        </w:rPr>
+      </w:pPr>
+    </w:p>
+    <w:p>
+      <w:pPr>
+        <w:rPr>
+          <w:lang w:val="el-GR"/>
+        </w:rPr>
+      </w:pPr>
+    </w:p>
+    <w:p>
+      <w:pPr>
+        <w:rPr>
+          <w:lang w:val="el-GR"/>
+        </w:rPr>
+      </w:pPr>
+    </w:p>
+    <w:p>
+      <w:pPr>
+        <w:rPr>
+          <w:lang w:val="el-GR"/>
+        </w:rPr>
+      </w:pPr>
+    </w:p>
+    <w:p>
+      <w:pPr>
+        <w:rPr>
+          <w:lang w:val="el-GR"/>
+        </w:rPr>
+      </w:pPr>
+    </w:p>
+    <w:p>
+      <w:pPr>
+        <w:rPr>
+          <w:lang w:val="el-GR"/>
+        </w:rPr>
+      </w:pPr>
+    </w:p>
+    <w:p>
+      <w:pPr>
+        <w:rPr>
+          <w:lang w:val="el-GR"/>
+        </w:rPr>
+      </w:pPr>
+    </w:p>
+    <w:p>
+      <w:pPr>
+        <w:rPr>
+          <w:lang w:val="el-GR"/>
+        </w:rPr>
+      </w:pPr>
+    </w:p>
+    <w:p>
+      <w:pPr>
+        <w:rPr>
+          <w:lang w:val="el-GR"/>
+        </w:rPr>
+      </w:pPr>
+    </w:p>
+    <w:p>
+      <w:pPr>
+        <w:rPr>
+          <w:lang w:val="el-GR"/>
+        </w:rPr>
+      </w:pPr>
+    </w:p>
+    <w:p>
+      <w:pPr>
+        <w:rPr>
+          <w:lang w:val="el-GR"/>
+        </w:rPr>
+      </w:pPr>
+    </w:p>
+    <w:p>
+      <w:pPr>
+        <w:jc w:val="center"/>
+        <w:rPr>
+          <w:b/>
+          <w:bCs/>
+          <w:color w:val="5B9BD5" w:themeColor="accent5"/>
+          <w:sz w:val="28"/>
+          <w:szCs w:val="28"/>
+          <w:lang w:val="el-GR"/>
+        </w:rPr>
+      </w:pPr>
+      <w:r>
+        <w:rPr>
+          <w:b/>
+          <w:bCs/>
+          <w:color w:val="5B9BD5" w:themeColor="accent5"/>
+          <w:sz w:val="28"/>
+          <w:szCs w:val="28"/>
+        </w:rPr>
+        <w:lastRenderedPageBreak/>
+        <w:t>Upload</w:t>
+      </w:r>
+      <w:r>
+        <w:rPr>
+          <w:b/>
+          <w:bCs/>
+          <w:color w:val="5B9BD5" w:themeColor="accent5"/>
+          <w:sz w:val="28"/>
+          <w:szCs w:val="28"/>
+          <w:lang w:val="el-GR"/>
+        </w:rPr>
+        <w:t xml:space="preserve"> </w:t>
+      </w:r>
+      <w:r>
+        <w:rPr>
+          <w:b/>
+          <w:bCs/>
+          <w:color w:val="5B9BD5" w:themeColor="accent5"/>
+          <w:sz w:val="28"/>
+          <w:szCs w:val="28"/>
+        </w:rPr>
+        <w:t>Json</w:t>
+      </w:r>
+      <w:r>
+        <w:rPr>
+          <w:b/>
+          <w:bCs/>
+          <w:color w:val="5B9BD5" w:themeColor="accent5"/>
+          <w:sz w:val="28"/>
+          <w:szCs w:val="28"/>
+          <w:lang w:val="el-GR"/>
+        </w:rPr>
+        <w:t xml:space="preserve"> </w:t>
+      </w:r>
+    </w:p>
+    <w:p>
+      <w:pPr>
+        <w:rPr>
+          <w:lang w:val="el-GR"/>
+        </w:rPr>
+      </w:pPr>
+    </w:p>
+    <w:p>
+      <w:pPr>
+        <w:rPr>
+          <w:lang w:val="el-GR"/>
+        </w:rPr>
+      </w:pPr>
+    </w:p>
+    <w:p>
+      <w:pPr>
+        <w:rPr>
+          <w:color w:val="5B9BD5" w:themeColor="accent5"/>
+          <w:lang w:val="el-GR"/>
+        </w:rPr>
+      </w:pPr>
+      <w:r>
+        <w:rPr>
+          <w:color w:val="5B9BD5" w:themeColor="accent5"/>
+          <w:lang w:val="el-GR"/>
+        </w:rPr>
+        <w:t xml:space="preserve">Ο χρήστης αφού επιλέξει να ανεβάσει αρχεία κινητικότητας, τύπου </w:t>
+      </w:r>
+      <w:r>
+        <w:rPr>
+          <w:color w:val="5B9BD5" w:themeColor="accent5"/>
+        </w:rPr>
+        <w:t>json</w:t>
+      </w:r>
+      <w:r>
+        <w:rPr>
+          <w:color w:val="5B9BD5" w:themeColor="accent5"/>
+          <w:lang w:val="el-GR"/>
+        </w:rPr>
+        <w:t xml:space="preserve">, μεταβαίνει σε παράθυρο του συστήματος, όπου το </w:t>
+      </w:r>
+      <w:r>
+        <w:rPr>
+          <w:color w:val="5B9BD5" w:themeColor="accent5"/>
+        </w:rPr>
+        <w:t>android</w:t>
+      </w:r>
+      <w:r>
+        <w:rPr>
+          <w:color w:val="5B9BD5" w:themeColor="accent5"/>
+          <w:lang w:val="el-GR"/>
+        </w:rPr>
+        <w:t xml:space="preserve"> εξάγει τα τελευταία </w:t>
+      </w:r>
+      <w:r>
+        <w:rPr>
+          <w:color w:val="5B9BD5" w:themeColor="accent5"/>
+        </w:rPr>
+        <w:t>json</w:t>
+      </w:r>
+      <w:r>
+        <w:rPr>
+          <w:color w:val="5B9BD5" w:themeColor="accent5"/>
+          <w:lang w:val="el-GR"/>
+        </w:rPr>
+        <w:t xml:space="preserve"> αρχεία(χρονικού εύρους 14 ημερών).</w:t>
+      </w:r>
+    </w:p>
+    <w:p>
+      <w:pPr>
+        <w:rPr>
+          <w:lang w:val="el-GR"/>
+        </w:rPr>
+      </w:pPr>
+    </w:p>
+    <w:p>
+      <w:pPr>
+        <w:rPr>
+          <w:color w:val="5B9BD5" w:themeColor="accent5"/>
+          <w:lang w:val="el-GR"/>
+        </w:rPr>
+      </w:pPr>
+    </w:p>
+    <w:p>
+      <w:pPr>
+        <w:rPr>
+          <w:color w:val="5B9BD5" w:themeColor="accent5"/>
+          <w:lang w:val="el-GR"/>
+        </w:rPr>
+      </w:pPr>
+      <w:r>
+        <w:rPr>
+          <w:color w:val="5B9BD5" w:themeColor="accent5"/>
+          <w:lang w:val="el-GR"/>
+        </w:rPr>
+        <w:t xml:space="preserve">Ύστερα ο χρήστης, επιλέγει να ανεβάσει το πιστοποιητικό νόσου του και τέλος ανακατευθύνεται </w:t>
+      </w:r>
+    </w:p>
+    <w:p>
+      <w:pPr>
+        <w:rPr>
+          <w:color w:val="5B9BD5" w:themeColor="accent5"/>
+          <w:lang w:val="el-GR"/>
+        </w:rPr>
+      </w:pPr>
+      <w:r>
+        <w:rPr>
+          <w:color w:val="5B9BD5" w:themeColor="accent5"/>
+          <w:lang w:val="el-GR"/>
+        </w:rPr>
+        <w:t xml:space="preserve">στην </w:t>
+      </w:r>
+      <w:hyperlink w:anchor="MainInterface" w:history="1">
+        <w:r>
+          <w:rPr>
+            <w:rStyle w:val="-"/>
+            <w:lang w:val="el-GR"/>
+          </w:rPr>
+          <w:t xml:space="preserve">αρχική οθόνη </w:t>
+        </w:r>
+        <w:r>
+          <w:rPr>
+            <w:rStyle w:val="-"/>
+            <w:lang w:val="el-GR"/>
+          </w:rPr>
+          <w:t>τ</w:t>
+        </w:r>
+        <w:r>
+          <w:rPr>
+            <w:rStyle w:val="-"/>
+            <w:lang w:val="el-GR"/>
+          </w:rPr>
+          <w:t>ης εφ</w:t>
+        </w:r>
+        <w:r>
+          <w:rPr>
+            <w:rStyle w:val="-"/>
+            <w:lang w:val="el-GR"/>
+          </w:rPr>
+          <w:t>α</w:t>
+        </w:r>
+        <w:r>
+          <w:rPr>
+            <w:rStyle w:val="-"/>
+            <w:lang w:val="el-GR"/>
+          </w:rPr>
+          <w:t>ρ</w:t>
+        </w:r>
+        <w:r>
+          <w:rPr>
+            <w:rStyle w:val="-"/>
+            <w:lang w:val="el-GR"/>
+          </w:rPr>
+          <w:t>μ</w:t>
+        </w:r>
+        <w:r>
+          <w:rPr>
+            <w:rStyle w:val="-"/>
+            <w:lang w:val="el-GR"/>
+          </w:rPr>
+          <w:t>ογ</w:t>
+        </w:r>
+        <w:r>
+          <w:rPr>
+            <w:rStyle w:val="-"/>
+            <w:lang w:val="el-GR"/>
+          </w:rPr>
+          <w:t>ή</w:t>
+        </w:r>
+        <w:r>
+          <w:rPr>
+            <w:rStyle w:val="-"/>
+            <w:lang w:val="el-GR"/>
+          </w:rPr>
+          <w:t>ς.</w:t>
+        </w:r>
+      </w:hyperlink>
+    </w:p>
+    <w:p>
+      <w:pPr>
+        <w:rPr>
+          <w:lang w:val="el-GR"/>
+        </w:rPr>
+      </w:pPr>
+    </w:p>
+    <w:p>
+      <w:pPr>
+        <w:rPr>
+          <w:lang w:val="el-GR"/>
+        </w:rPr>
+      </w:pPr>
+    </w:p>
+    <w:p>
+      <w:pPr>
+        <w:jc w:val="center"/>
+        <w:rPr>
+          <w:b/>
+          <w:bCs/>
+          <w:color w:val="5B9BD5" w:themeColor="accent5"/>
+          <w:sz w:val="28"/>
+          <w:szCs w:val="28"/>
+        </w:rPr>
+      </w:pPr>
+      <w:r>
+        <w:rPr>
+          <w:b/>
+          <w:bCs/>
+          <w:color w:val="5B9BD5" w:themeColor="accent5"/>
+          <w:sz w:val="28"/>
+          <w:szCs w:val="28"/>
+        </w:rPr>
+        <w:t xml:space="preserve">Complete </w:t>
+      </w:r>
+      <w:r>
+        <w:rPr>
+          <w:b/>
+          <w:bCs/>
+          <w:color w:val="5B9BD5" w:themeColor="accent5"/>
+          <w:sz w:val="28"/>
+          <w:szCs w:val="28"/>
+        </w:rPr>
+        <w:t>Questionnaire</w:t>
+      </w:r>
+    </w:p>
     <w:p/>
-    <w:p/>
-    <w:p/>
-    <w:p/>
-    <w:p/>
-    <w:p>
-      <w:pPr>
-        <w:rPr>
-          <w:lang w:val="el-GR"/>
-        </w:rPr>
-      </w:pPr>
-      <w:r>
-        <w:rPr>
-          <w:lang w:val="el-GR"/>
-        </w:rPr>
-        <w:t xml:space="preserve">Ο χρήστης επιλέγει είτε ανέβασμα </w:t>
-      </w:r>
-      <w:r>
+    <w:p>
+      <w:pPr>
+        <w:rPr>
+          <w:color w:val="5B9BD5" w:themeColor="accent5"/>
+          <w:lang w:val="el-GR"/>
+        </w:rPr>
+      </w:pPr>
+      <w:r>
+        <w:rPr>
+          <w:color w:val="5B9BD5" w:themeColor="accent5"/>
+          <w:lang w:val="el-GR"/>
+        </w:rPr>
+        <w:t xml:space="preserve">Ο χρήσης, αφού επιλέξει να συμπληρώσει το Ερωτηματολόγιο ανακατευθύνεται σε μια ανώνυμη, προ επιλεγμένη φόρμα του </w:t>
+      </w:r>
+      <w:r>
+        <w:rPr>
+          <w:color w:val="5B9BD5" w:themeColor="accent5"/>
+        </w:rPr>
+        <w:t>google</w:t>
+      </w:r>
+      <w:r>
+        <w:rPr>
+          <w:color w:val="5B9BD5" w:themeColor="accent5"/>
+          <w:lang w:val="el-GR"/>
+        </w:rPr>
+        <w:t>. Αυτή φαίνεται ως ακολούθως</w:t>
+      </w:r>
+      <w:r>
+        <w:rPr>
+          <w:color w:val="5B9BD5" w:themeColor="accent5"/>
+        </w:rPr>
+        <w:t>:</w:t>
+      </w:r>
+    </w:p>
+    <w:p>
+      <w:pPr>
+        <w:rPr>
+          <w:color w:val="5B9BD5" w:themeColor="accent5"/>
+          <w:lang w:val="el-GR"/>
+        </w:rPr>
+      </w:pPr>
+    </w:p>
+    <w:p>
+      <w:pPr>
+        <w:jc w:val="center"/>
+        <w:rPr>
+          <w:lang w:val="el-GR"/>
+        </w:rPr>
+      </w:pPr>
+      <w:r>
+        <w:rPr>
+          <w:noProof/>
+        </w:rPr>
+        <w:drawing>
+          <wp:inline distT="0" distB="0" distL="0" distR="0" wp14:anchorId="5C63D4CE" wp14:editId="397A34B2">
+            <wp:extent cx="4432632" cy="3640347"/>
+            <wp:effectExtent l="0" t="0" r="6350" b="0"/>
+            <wp:docPr id="6" name="Εικόνα 6"/>
+            <wp:cNvGraphicFramePr>
+              <a:graphicFrameLocks xmlns:a="http://schemas.openxmlformats.org/drawingml/2006/main" noChangeAspect="1"/>
+            </wp:cNvGraphicFramePr>
+            <a:graphic xmlns:a="http://schemas.openxmlformats.org/drawingml/2006/main">
+              <a:graphicData uri="http://schemas.openxmlformats.org/drawingml/2006/picture">
+                <pic:pic xmlns:pic="http://schemas.openxmlformats.org/drawingml/2006/picture">
+                  <pic:nvPicPr>
+                    <pic:cNvPr id="1" name=""/>
+                    <pic:cNvPicPr/>
+                  </pic:nvPicPr>
+                  <pic:blipFill>
+                    <a:blip r:embed="rId8"/>
+                    <a:stretch>
+                      <a:fillRect/>
+                    </a:stretch>
+                  </pic:blipFill>
+                  <pic:spPr>
+                    <a:xfrm>
+                      <a:off x="0" y="0"/>
+                      <a:ext cx="4464189" cy="3666264"/>
+                    </a:xfrm>
+                    <a:prstGeom prst="rect">
+                      <a:avLst/>
+                    </a:prstGeom>
+                  </pic:spPr>
+                </pic:pic>
+              </a:graphicData>
+            </a:graphic>
+          </wp:inline>
+        </w:drawing>
+      </w:r>
+    </w:p>
+    <w:p>
+      <w:pPr>
+        <w:rPr>
+          <w:lang w:val="el-GR"/>
+        </w:rPr>
+      </w:pPr>
+      <w:r>
+        <w:rPr>
+          <w:lang w:val="el-GR"/>
+        </w:rPr>
+        <w:lastRenderedPageBreak/>
+        <w:drawing>
+          <wp:inline distT="0" distB="0" distL="0" distR="0" wp14:anchorId="65438137" wp14:editId="579E6C0D">
+            <wp:extent cx="5943600" cy="2465070"/>
+            <wp:effectExtent l="0" t="0" r="0" b="0"/>
+            <wp:docPr id="7" name="Εικόνα 7"/>
+            <wp:cNvGraphicFramePr>
+              <a:graphicFrameLocks xmlns:a="http://schemas.openxmlformats.org/drawingml/2006/main" noChangeAspect="1"/>
+            </wp:cNvGraphicFramePr>
+            <a:graphic xmlns:a="http://schemas.openxmlformats.org/drawingml/2006/main">
+              <a:graphicData uri="http://schemas.openxmlformats.org/drawingml/2006/picture">
+                <pic:pic xmlns:pic="http://schemas.openxmlformats.org/drawingml/2006/picture">
+                  <pic:nvPicPr>
+                    <pic:cNvPr id="1" name=""/>
+                    <pic:cNvPicPr/>
+                  </pic:nvPicPr>
+                  <pic:blipFill>
+                    <a:blip r:embed="rId9"/>
+                    <a:stretch>
+                      <a:fillRect/>
+                    </a:stretch>
+                  </pic:blipFill>
+                  <pic:spPr>
+                    <a:xfrm>
+                      <a:off x="0" y="0"/>
+                      <a:ext cx="5943600" cy="2465070"/>
+                    </a:xfrm>
+                    <a:prstGeom prst="rect">
+                      <a:avLst/>
+                    </a:prstGeom>
+                  </pic:spPr>
+                </pic:pic>
+              </a:graphicData>
+            </a:graphic>
+          </wp:inline>
+        </w:drawing>
+      </w:r>
+    </w:p>
+    <w:p>
+      <w:pPr>
+        <w:rPr>
+          <w:lang w:val="el-GR"/>
+        </w:rPr>
+      </w:pPr>
+    </w:p>
+    <w:p>
+      <w:pPr>
+        <w:rPr>
+          <w:color w:val="5B9BD5" w:themeColor="accent5"/>
+          <w:lang w:val="el-GR"/>
+        </w:rPr>
+      </w:pPr>
+    </w:p>
+    <w:p>
+      <w:pPr>
+        <w:rPr>
+          <w:color w:val="5B9BD5" w:themeColor="accent5"/>
+          <w:lang w:val="el-GR"/>
+        </w:rPr>
+      </w:pPr>
+      <w:r>
+        <w:rPr>
+          <w:color w:val="5B9BD5" w:themeColor="accent5"/>
+          <w:lang w:val="el-GR"/>
+        </w:rPr>
+        <w:t xml:space="preserve">Το σύστημα θα συλλέγει όπως έχουμε ορίσει τα στοιχεία της φόρμας(μορφή κειμένου) και θα τα μετατρέπει σε </w:t>
+      </w:r>
+      <w:r>
+        <w:rPr>
+          <w:color w:val="5B9BD5" w:themeColor="accent5"/>
+        </w:rPr>
         <w:t>json</w:t>
       </w:r>
       <w:r>
         <w:rPr>
-          <w:lang w:val="el-GR"/>
-        </w:rPr>
-        <w:t xml:space="preserve"> </w:t>
-      </w:r>
-      <w:r>
-        <w:rPr>
-          <w:lang w:val="el-GR"/>
-        </w:rPr>
-        <w:t>δεδομένων είτε να συμπληρώσει τη φόρμα ερωτηματολογίου που έχει ενσωματωθεί.</w:t>
-      </w:r>
-    </w:p>
-    <w:p>
-      <w:pPr>
-        <w:rPr>
-          <w:lang w:val="el-GR"/>
-        </w:rPr>
-      </w:pPr>
-    </w:p>
-    <w:p>
-      <w:pPr>
-        <w:rPr>
-          <w:lang w:val="el-GR"/>
-        </w:rPr>
-      </w:pPr>
-    </w:p>
-    <w:p>
-      <w:pPr>
-        <w:rPr>
-          <w:lang w:val="el-GR"/>
-        </w:rPr>
-      </w:pPr>
-    </w:p>
-    <w:p>
-      <w:pPr>
-        <w:rPr>
-          <w:lang w:val="el-GR"/>
-        </w:rPr>
-      </w:pPr>
-    </w:p>
-    <w:p>
-      <w:pPr>
-        <w:rPr>
-          <w:lang w:val="el-GR"/>
-        </w:rPr>
-      </w:pPr>
-    </w:p>
-    <w:p>
-      <w:pPr>
-        <w:rPr>
-          <w:lang w:val="el-GR"/>
-        </w:rPr>
-      </w:pPr>
-    </w:p>
-    <w:p>
-      <w:pPr>
-        <w:rPr>
-          <w:lang w:val="el-GR"/>
-        </w:rPr>
-      </w:pPr>
-    </w:p>
-    <w:p>
-      <w:pPr>
-        <w:rPr>
-          <w:lang w:val="el-GR"/>
-        </w:rPr>
-      </w:pPr>
-    </w:p>
-    <w:p>
-      <w:pPr>
-        <w:rPr>
-          <w:lang w:val="el-GR"/>
-        </w:rPr>
-      </w:pPr>
-    </w:p>
-    <w:p>
-      <w:pPr>
-        <w:rPr>
-          <w:lang w:val="el-GR"/>
-        </w:rPr>
-      </w:pPr>
-    </w:p>
-    <w:p>
-      <w:pPr>
-        <w:rPr>
-          <w:lang w:val="el-GR"/>
-        </w:rPr>
-      </w:pPr>
-    </w:p>
-    <w:p>
-      <w:pPr>
-        <w:rPr>
-          <w:lang w:val="el-GR"/>
-        </w:rPr>
-      </w:pPr>
+          <w:color w:val="5B9BD5" w:themeColor="accent5"/>
+          <w:lang w:val="el-GR"/>
+        </w:rPr>
+        <w:t xml:space="preserve"> </w:t>
+      </w:r>
+      <w:r>
+        <w:rPr>
+          <w:color w:val="5B9BD5" w:themeColor="accent5"/>
+          <w:lang w:val="el-GR"/>
+        </w:rPr>
+        <w:t xml:space="preserve">αρχεία μέσω ενός </w:t>
+      </w:r>
+      <w:proofErr w:type="spellStart"/>
+      <w:r>
+        <w:rPr>
+          <w:color w:val="5B9BD5" w:themeColor="accent5"/>
+        </w:rPr>
+        <w:t>Lexer</w:t>
+      </w:r>
+      <w:proofErr w:type="spellEnd"/>
+      <w:r>
+        <w:rPr>
+          <w:color w:val="5B9BD5" w:themeColor="accent5"/>
+          <w:lang w:val="el-GR"/>
+        </w:rPr>
+        <w:t>-</w:t>
+      </w:r>
+      <w:r>
+        <w:rPr>
+          <w:color w:val="5B9BD5" w:themeColor="accent5"/>
+          <w:lang w:val="el-GR"/>
+        </w:rPr>
+        <w:t>Λεκτικού Αναλυτή</w:t>
+      </w:r>
+      <w:r>
+        <w:rPr>
+          <w:color w:val="5B9BD5" w:themeColor="accent5"/>
+          <w:lang w:val="el-GR"/>
+        </w:rPr>
+        <w:t>, για να υπολογιστούν στη συνέχεια το</w:t>
+      </w:r>
+      <w:r>
+        <w:rPr>
+          <w:color w:val="5B9BD5" w:themeColor="accent5"/>
+          <w:lang w:val="el-GR"/>
+        </w:rPr>
+        <w:t xml:space="preserve"> </w:t>
+      </w:r>
+      <w:r>
+        <w:rPr>
+          <w:color w:val="5B9BD5" w:themeColor="accent5"/>
+        </w:rPr>
+        <w:t>Risk</w:t>
+      </w:r>
+      <w:r>
+        <w:rPr>
+          <w:color w:val="5B9BD5" w:themeColor="accent5"/>
+          <w:lang w:val="el-GR"/>
+        </w:rPr>
+        <w:t xml:space="preserve"> </w:t>
+      </w:r>
+      <w:r>
+        <w:rPr>
+          <w:color w:val="5B9BD5" w:themeColor="accent5"/>
+        </w:rPr>
+        <w:t>Index</w:t>
+      </w:r>
+      <w:r>
+        <w:rPr>
+          <w:color w:val="5B9BD5" w:themeColor="accent5"/>
+          <w:lang w:val="el-GR"/>
+        </w:rPr>
+        <w:t xml:space="preserve">, τα </w:t>
+      </w:r>
+      <w:r>
+        <w:rPr>
+          <w:color w:val="5B9BD5" w:themeColor="accent5"/>
+        </w:rPr>
+        <w:t>Heatmaps</w:t>
+      </w:r>
+      <w:r>
+        <w:rPr>
+          <w:color w:val="5B9BD5" w:themeColor="accent5"/>
+          <w:lang w:val="el-GR"/>
+        </w:rPr>
+        <w:t xml:space="preserve"> </w:t>
+      </w:r>
+      <w:r>
+        <w:rPr>
+          <w:color w:val="5B9BD5" w:themeColor="accent5"/>
+          <w:lang w:val="el-GR"/>
+        </w:rPr>
+        <w:t>κλπ.</w:t>
+      </w:r>
+    </w:p>
+    <w:p>
+      <w:pPr>
+        <w:rPr>
+          <w:color w:val="5B9BD5" w:themeColor="accent5"/>
+          <w:lang w:val="el-GR"/>
+        </w:rPr>
+      </w:pPr>
+      <w:r>
+        <w:rPr>
+          <w:color w:val="5B9BD5" w:themeColor="accent5"/>
+          <w:lang w:val="el-GR"/>
+        </w:rPr>
+        <w:t xml:space="preserve">Αφού ο χρήστης συμπληρώσει τη φόρμα την ανεβάζει και ύστερα ανεβάζει και το πιστοποιητικό νόσου του. Τέλος ανακατευθύνεται στην </w:t>
+      </w:r>
+      <w:hyperlink w:anchor="MainInterface" w:history="1">
+        <w:r>
+          <w:rPr>
+            <w:rStyle w:val="-"/>
+            <w:color w:val="5B9BD5" w:themeColor="accent5"/>
+            <w:lang w:val="el-GR"/>
+          </w:rPr>
+          <w:t>αρχική ο</w:t>
+        </w:r>
+        <w:r>
+          <w:rPr>
+            <w:rStyle w:val="-"/>
+            <w:color w:val="5B9BD5" w:themeColor="accent5"/>
+            <w:lang w:val="el-GR"/>
+          </w:rPr>
+          <w:t>θ</w:t>
+        </w:r>
+        <w:r>
+          <w:rPr>
+            <w:rStyle w:val="-"/>
+            <w:color w:val="5B9BD5" w:themeColor="accent5"/>
+            <w:lang w:val="el-GR"/>
+          </w:rPr>
+          <w:t>όνη της εφ</w:t>
+        </w:r>
+        <w:r>
+          <w:rPr>
+            <w:rStyle w:val="-"/>
+            <w:color w:val="5B9BD5" w:themeColor="accent5"/>
+            <w:lang w:val="el-GR"/>
+          </w:rPr>
+          <w:t>α</w:t>
+        </w:r>
+        <w:r>
+          <w:rPr>
+            <w:rStyle w:val="-"/>
+            <w:color w:val="5B9BD5" w:themeColor="accent5"/>
+            <w:lang w:val="el-GR"/>
+          </w:rPr>
+          <w:t>ρμογής.</w:t>
+        </w:r>
+      </w:hyperlink>
     </w:p>
     <w:p>
       <w:pPr>
@@ -1497,308 +2078,183 @@
           <w:b/>
           <w:bCs/>
           <w:color w:val="5B9BD5" w:themeColor="accent5"/>
-          <w:lang w:val="el-GR"/>
-        </w:rPr>
-      </w:pPr>
-      <w:r>
-        <w:rPr>
-          <w:b/>
-          <w:bCs/>
-          <w:color w:val="5B9BD5" w:themeColor="accent5"/>
+          <w:sz w:val="28"/>
+          <w:szCs w:val="28"/>
+          <w:lang w:val="el-GR"/>
+        </w:rPr>
+      </w:pPr>
+      <w:r>
+        <w:rPr>
+          <w:b/>
+          <w:bCs/>
+          <w:color w:val="5B9BD5" w:themeColor="accent5"/>
+          <w:sz w:val="28"/>
+          <w:szCs w:val="28"/>
+        </w:rPr>
+        <w:t>Stay</w:t>
+      </w:r>
+      <w:r>
+        <w:rPr>
+          <w:b/>
+          <w:bCs/>
+          <w:color w:val="5B9BD5" w:themeColor="accent5"/>
+          <w:sz w:val="28"/>
+          <w:szCs w:val="28"/>
+          <w:lang w:val="el-GR"/>
+        </w:rPr>
+        <w:t xml:space="preserve"> </w:t>
+      </w:r>
+      <w:r>
+        <w:rPr>
+          <w:b/>
+          <w:bCs/>
+          <w:color w:val="5B9BD5" w:themeColor="accent5"/>
+          <w:sz w:val="28"/>
+          <w:szCs w:val="28"/>
+        </w:rPr>
+        <w:t>Safe</w:t>
+      </w:r>
+    </w:p>
+    <w:p>
+      <w:pPr>
+        <w:rPr>
+          <w:lang w:val="el-GR"/>
+        </w:rPr>
+      </w:pPr>
+    </w:p>
+    <w:p>
+      <w:pPr>
+        <w:rPr>
+          <w:color w:val="5B9BD5" w:themeColor="accent5"/>
+          <w:lang w:val="el-GR"/>
+        </w:rPr>
+      </w:pPr>
+      <w:r>
+        <w:rPr>
+          <w:color w:val="5B9BD5" w:themeColor="accent5"/>
+          <w:lang w:val="el-GR"/>
+        </w:rPr>
+        <w:t>Ο  χρήστης εναλλακτικά έχει την επιλογή να εισέλθει στ</w:t>
+      </w:r>
+      <w:r>
+        <w:rPr>
+          <w:color w:val="5B9BD5" w:themeColor="accent5"/>
+          <w:lang w:val="el-GR"/>
+        </w:rPr>
+        <w:t xml:space="preserve">ο </w:t>
+      </w:r>
+      <w:r>
+        <w:rPr>
+          <w:color w:val="5B9BD5" w:themeColor="accent5"/>
+        </w:rPr>
+        <w:t>main</w:t>
+      </w:r>
+      <w:r>
+        <w:rPr>
+          <w:color w:val="5B9BD5" w:themeColor="accent5"/>
+          <w:lang w:val="el-GR"/>
+        </w:rPr>
+        <w:t xml:space="preserve"> </w:t>
+      </w:r>
+      <w:r>
+        <w:rPr>
+          <w:color w:val="5B9BD5" w:themeColor="accent5"/>
+        </w:rPr>
+        <w:t>hub</w:t>
+      </w:r>
+      <w:r>
+        <w:rPr>
+          <w:color w:val="5B9BD5" w:themeColor="accent5"/>
+          <w:lang w:val="el-GR"/>
+        </w:rPr>
+        <w:t xml:space="preserve"> της εφαρμογής όπου μπορεί να ενημερωθεί, να προηγηθεί, να κλείσει ραντεβού κλπ.</w:t>
+      </w:r>
+      <w:r>
+        <w:rPr>
+          <w:color w:val="5B9BD5" w:themeColor="accent5"/>
+          <w:lang w:val="el-GR"/>
+        </w:rPr>
+        <w:t xml:space="preserve"> Η προηγούμενη λειτουργία (το να ανεβάσει κάποιοι είδους αρχείο), </w:t>
+      </w:r>
+      <w:proofErr w:type="spellStart"/>
+      <w:r>
+        <w:rPr>
+          <w:color w:val="5B9BD5" w:themeColor="accent5"/>
+          <w:lang w:val="el-GR"/>
+        </w:rPr>
+        <w:t>φυσκικά</w:t>
+      </w:r>
+      <w:proofErr w:type="spellEnd"/>
+      <w:r>
+        <w:rPr>
+          <w:color w:val="5B9BD5" w:themeColor="accent5"/>
+          <w:lang w:val="el-GR"/>
+        </w:rPr>
+        <w:t xml:space="preserve"> δεν είναι υποχρεωτική.</w:t>
+      </w:r>
+    </w:p>
+    <w:p>
+      <w:pPr>
+        <w:rPr>
+          <w:lang w:val="el-GR"/>
+        </w:rPr>
+      </w:pPr>
+    </w:p>
+    <w:p>
+      <w:pPr>
+        <w:rPr>
+          <w:lang w:val="el-GR"/>
+        </w:rPr>
+      </w:pPr>
+    </w:p>
+    <w:p>
+      <w:pPr>
+        <w:rPr>
+          <w:lang w:val="el-GR"/>
+        </w:rPr>
+      </w:pPr>
+    </w:p>
+    <w:p>
+      <w:pPr>
+        <w:rPr>
+          <w:lang w:val="el-GR"/>
+        </w:rPr>
+      </w:pPr>
+    </w:p>
+    <w:p>
+      <w:pPr>
+        <w:rPr>
+          <w:lang w:val="el-GR"/>
+        </w:rPr>
+      </w:pPr>
+    </w:p>
+    <w:p>
+      <w:pPr>
+        <w:rPr>
+          <w:lang w:val="el-GR"/>
+        </w:rPr>
+      </w:pPr>
+    </w:p>
+    <w:p>
+      <w:pPr>
+        <w:rPr>
+          <w:lang w:val="el-GR"/>
+        </w:rPr>
+      </w:pPr>
+      <w:r>
+        <w:rPr>
+          <w:noProof/>
+          <w:lang w:val="el-GR"/>
         </w:rPr>
         <w:lastRenderedPageBreak/>
-        <w:t xml:space="preserve">Upload Json </w:t>
-      </w:r>
-    </w:p>
-    <w:p>
-      <w:pPr>
-        <w:rPr>
-          <w:lang w:val="el-GR"/>
-        </w:rPr>
-      </w:pPr>
-    </w:p>
-    <w:p>
-      <w:pPr>
-        <w:rPr>
-          <w:lang w:val="el-GR"/>
-        </w:rPr>
-      </w:pPr>
-    </w:p>
-    <w:p>
-      <w:pPr>
-        <w:rPr>
-          <w:color w:val="5B9BD5" w:themeColor="accent5"/>
-          <w:lang w:val="el-GR"/>
-        </w:rPr>
-      </w:pPr>
-      <w:r>
-        <w:rPr>
-          <w:color w:val="5B9BD5" w:themeColor="accent5"/>
-          <w:lang w:val="el-GR"/>
-        </w:rPr>
-        <w:t xml:space="preserve">Ο χρήστης αφού επιλέξει να ανεβάσει αρχεία κινητικότητας, τύπου </w:t>
-      </w:r>
-      <w:r>
-        <w:rPr>
-          <w:color w:val="5B9BD5" w:themeColor="accent5"/>
-        </w:rPr>
-        <w:t>json</w:t>
-      </w:r>
-      <w:r>
-        <w:rPr>
-          <w:color w:val="5B9BD5" w:themeColor="accent5"/>
-          <w:lang w:val="el-GR"/>
-        </w:rPr>
-        <w:t xml:space="preserve">, μεταβαίνει σε παράθυρο του συστήματος, όπου το </w:t>
-      </w:r>
-      <w:r>
-        <w:rPr>
-          <w:color w:val="5B9BD5" w:themeColor="accent5"/>
-        </w:rPr>
-        <w:t>android</w:t>
-      </w:r>
-      <w:r>
-        <w:rPr>
-          <w:color w:val="5B9BD5" w:themeColor="accent5"/>
-          <w:lang w:val="el-GR"/>
-        </w:rPr>
-        <w:t xml:space="preserve"> εξάγει τα τελευταία </w:t>
-      </w:r>
-      <w:r>
-        <w:rPr>
-          <w:color w:val="5B9BD5" w:themeColor="accent5"/>
-        </w:rPr>
-        <w:t>json</w:t>
-      </w:r>
-      <w:r>
-        <w:rPr>
-          <w:color w:val="5B9BD5" w:themeColor="accent5"/>
-          <w:lang w:val="el-GR"/>
-        </w:rPr>
-        <w:t xml:space="preserve"> αρχεία(χρονικού εύρους 14 ημερών).</w:t>
-      </w:r>
-    </w:p>
-    <w:p>
-      <w:pPr>
-        <w:rPr>
-          <w:lang w:val="el-GR"/>
-        </w:rPr>
-      </w:pPr>
-    </w:p>
-    <w:p>
-      <w:pPr>
-        <w:rPr>
-          <w:lang w:val="el-GR"/>
-        </w:rPr>
-      </w:pPr>
-    </w:p>
-    <w:p>
-      <w:pPr>
-        <w:rPr>
-          <w:lang w:val="el-GR"/>
-        </w:rPr>
-      </w:pPr>
-      <w:r>
-        <w:rPr>
-          <w:lang w:val="el-GR"/>
-        </w:rPr>
-        <w:t xml:space="preserve">Ύστερα ο χρήστης, επιλέγει να ανεβάσει το πιστοποιητικό νόσου του και τέλος ανακατευθύνεται </w:t>
-      </w:r>
-    </w:p>
-    <w:p>
-      <w:pPr>
-        <w:rPr>
-          <w:lang w:val="el-GR"/>
-        </w:rPr>
-      </w:pPr>
-    </w:p>
-    <w:p>
-      <w:pPr>
-        <w:rPr>
-          <w:lang w:val="el-GR"/>
-        </w:rPr>
-      </w:pPr>
-    </w:p>
-    <w:p>
-      <w:pPr>
-        <w:rPr>
-          <w:lang w:val="el-GR"/>
-        </w:rPr>
-      </w:pPr>
-    </w:p>
-    <w:p>
-      <w:pPr>
-        <w:rPr>
-          <w:lang w:val="el-GR"/>
-        </w:rPr>
-      </w:pPr>
-    </w:p>
-    <w:p>
-      <w:pPr>
-        <w:rPr>
-          <w:lang w:val="el-GR"/>
-        </w:rPr>
-      </w:pPr>
-    </w:p>
-    <w:p>
-      <w:pPr>
-        <w:rPr>
-          <w:lang w:val="el-GR"/>
-        </w:rPr>
-      </w:pPr>
-    </w:p>
-    <w:p>
-      <w:pPr>
-        <w:rPr>
-          <w:lang w:val="el-GR"/>
-        </w:rPr>
-      </w:pPr>
-    </w:p>
-    <w:p>
-      <w:pPr>
-        <w:rPr>
-          <w:lang w:val="el-GR"/>
-        </w:rPr>
-      </w:pPr>
-    </w:p>
-    <w:p>
-      <w:pPr>
-        <w:rPr>
-          <w:lang w:val="el-GR"/>
-        </w:rPr>
-      </w:pPr>
-    </w:p>
-    <w:p>
-      <w:pPr>
-        <w:rPr>
-          <w:lang w:val="el-GR"/>
-        </w:rPr>
-      </w:pPr>
-    </w:p>
-    <w:p>
-      <w:pPr>
-        <w:rPr>
-          <w:lang w:val="el-GR"/>
-        </w:rPr>
-      </w:pPr>
-    </w:p>
-    <w:p>
-      <w:pPr>
-        <w:rPr>
-          <w:lang w:val="el-GR"/>
-        </w:rPr>
-      </w:pPr>
-    </w:p>
-    <w:p>
-      <w:pPr>
-        <w:rPr>
-          <w:lang w:val="el-GR"/>
-        </w:rPr>
-      </w:pPr>
-    </w:p>
-    <w:p>
-      <w:pPr>
-        <w:rPr>
-          <w:lang w:val="el-GR"/>
-        </w:rPr>
-      </w:pPr>
-    </w:p>
-    <w:p>
-      <w:pPr>
-        <w:rPr>
-          <w:lang w:val="el-GR"/>
-        </w:rPr>
-      </w:pPr>
-    </w:p>
-    <w:p>
-      <w:pPr>
-        <w:rPr>
-          <w:lang w:val="el-GR"/>
-        </w:rPr>
-      </w:pPr>
-    </w:p>
-    <w:p>
-      <w:pPr>
-        <w:rPr>
-          <w:lang w:val="el-GR"/>
-        </w:rPr>
-      </w:pPr>
-    </w:p>
-    <w:p>
-      <w:pPr>
-        <w:rPr>
-          <w:lang w:val="el-GR"/>
-        </w:rPr>
-      </w:pPr>
-    </w:p>
-    <w:p>
-      <w:pPr>
-        <w:rPr>
-          <w:lang w:val="el-GR"/>
-        </w:rPr>
-      </w:pPr>
-    </w:p>
-    <w:p>
-      <w:pPr>
-        <w:rPr>
-          <w:lang w:val="el-GR"/>
-        </w:rPr>
-      </w:pPr>
-    </w:p>
-    <w:p>
-      <w:pPr>
-        <w:rPr>
-          <w:lang w:val="el-GR"/>
-        </w:rPr>
-      </w:pPr>
-    </w:p>
-    <w:p>
-      <w:pPr>
-        <w:rPr>
-          <w:lang w:val="el-GR"/>
-        </w:rPr>
-      </w:pPr>
-    </w:p>
-    <w:p>
-      <w:pPr>
-        <w:rPr>
-          <w:lang w:val="el-GR"/>
-        </w:rPr>
-      </w:pPr>
-    </w:p>
-    <w:p>
-      <w:pPr>
-        <w:rPr>
-          <w:lang w:val="el-GR"/>
-        </w:rPr>
-      </w:pPr>
-    </w:p>
-    <w:p>
-      <w:pPr>
-        <w:rPr>
-          <w:lang w:val="el-GR"/>
-        </w:rPr>
-      </w:pPr>
-    </w:p>
-    <w:p>
-      <w:pPr>
-        <w:rPr>
-          <w:lang w:val="el-GR"/>
-        </w:rPr>
-      </w:pPr>
-      <w:r>
-        <w:rPr>
-          <w:noProof/>
-          <w:lang w:val="el-GR"/>
-        </w:rPr>
         <w:drawing>
-          <wp:anchor distT="0" distB="0" distL="114300" distR="114300" simplePos="0" relativeHeight="251661312" behindDoc="0" locked="0" layoutInCell="1" allowOverlap="1" wp14:anchorId="0EBA3D09" wp14:editId="7D255454">
+          <wp:anchor distT="0" distB="0" distL="114300" distR="114300" simplePos="0" relativeHeight="251661312" behindDoc="0" locked="0" layoutInCell="1" allowOverlap="1" wp14:anchorId="0EBA3D09" wp14:editId="07CD0E23">
             <wp:simplePos x="0" y="0"/>
             <wp:positionH relativeFrom="margin">
-              <wp:posOffset>822528</wp:posOffset>
+              <wp:posOffset>-170875</wp:posOffset>
             </wp:positionH>
             <wp:positionV relativeFrom="margin">
-              <wp:posOffset>901598</wp:posOffset>
+              <wp:posOffset>-332776</wp:posOffset>
             </wp:positionV>
             <wp:extent cx="2534285" cy="5414645"/>
             <wp:effectExtent l="0" t="0" r="0" b="0"/>
@@ -1815,7 +2271,7 @@
                     <pic:cNvPicPr/>
                   </pic:nvPicPr>
                   <pic:blipFill>
-                    <a:blip r:embed="rId8">
+                    <a:blip r:embed="rId10">
                       <a:extLst>
                         <a:ext uri="{28A0092B-C50C-407E-A947-70E740481C1C}">
                           <a14:useLocalDpi xmlns:a14="http://schemas.microsoft.com/office/drawing/2010/main" val="0"/>
@@ -1859,16 +2315,108 @@
     <w:p>
       <w:pPr>
         <w:rPr>
-          <w:lang w:val="el-GR"/>
-        </w:rPr>
-      </w:pPr>
-    </w:p>
-    <w:p>
-      <w:pPr>
-        <w:rPr>
-          <w:lang w:val="el-GR"/>
-        </w:rPr>
-      </w:pPr>
+          <w:color w:val="5B9BD5" w:themeColor="accent5"/>
+          <w:lang w:val="el-GR"/>
+        </w:rPr>
+      </w:pPr>
+      <w:r>
+        <w:rPr>
+          <w:color w:val="5B9BD5" w:themeColor="accent5"/>
+          <w:lang w:val="el-GR"/>
+        </w:rPr>
+        <w:t xml:space="preserve">Το </w:t>
+      </w:r>
+      <w:r>
+        <w:rPr>
+          <w:color w:val="5B9BD5" w:themeColor="accent5"/>
+        </w:rPr>
+        <w:t>android</w:t>
+      </w:r>
+      <w:r>
+        <w:rPr>
+          <w:color w:val="5B9BD5" w:themeColor="accent5"/>
+          <w:lang w:val="el-GR"/>
+        </w:rPr>
+        <w:t xml:space="preserve"> </w:t>
+      </w:r>
+      <w:r>
+        <w:rPr>
+          <w:color w:val="5B9BD5" w:themeColor="accent5"/>
+        </w:rPr>
+        <w:t>studio</w:t>
+      </w:r>
+      <w:r>
+        <w:rPr>
+          <w:color w:val="5B9BD5" w:themeColor="accent5"/>
+          <w:lang w:val="el-GR"/>
+        </w:rPr>
+        <w:t xml:space="preserve"> παρέχει </w:t>
+      </w:r>
+      <w:r>
+        <w:rPr>
+          <w:color w:val="5B9BD5" w:themeColor="accent5"/>
+        </w:rPr>
+        <w:t>activity</w:t>
+      </w:r>
+      <w:r>
+        <w:rPr>
+          <w:color w:val="5B9BD5" w:themeColor="accent5"/>
+          <w:lang w:val="el-GR"/>
+        </w:rPr>
+        <w:t xml:space="preserve"> </w:t>
+      </w:r>
+      <w:r>
+        <w:rPr>
+          <w:color w:val="5B9BD5" w:themeColor="accent5"/>
+        </w:rPr>
+        <w:t>navigation</w:t>
+      </w:r>
+      <w:r>
+        <w:rPr>
+          <w:color w:val="5B9BD5" w:themeColor="accent5"/>
+          <w:lang w:val="el-GR"/>
+        </w:rPr>
+        <w:t xml:space="preserve"> </w:t>
+      </w:r>
+      <w:r>
+        <w:rPr>
+          <w:color w:val="5B9BD5" w:themeColor="accent5"/>
+        </w:rPr>
+        <w:t>drawer</w:t>
+      </w:r>
+      <w:r>
+        <w:rPr>
+          <w:color w:val="5B9BD5" w:themeColor="accent5"/>
+          <w:lang w:val="el-GR"/>
+        </w:rPr>
+        <w:t xml:space="preserve"> που έχει τη δυνατότητα αναδίπλωσης και επέκτασης από ένα </w:t>
+      </w:r>
+      <w:r>
+        <w:rPr>
+          <w:color w:val="5B9BD5" w:themeColor="accent5"/>
+        </w:rPr>
+        <w:t>sidebar</w:t>
+      </w:r>
+      <w:r>
+        <w:rPr>
+          <w:color w:val="5B9BD5" w:themeColor="accent5"/>
+          <w:lang w:val="el-GR"/>
+        </w:rPr>
+        <w:t xml:space="preserve">.Το </w:t>
+      </w:r>
+      <w:r>
+        <w:rPr>
+          <w:color w:val="5B9BD5" w:themeColor="accent5"/>
+        </w:rPr>
+        <w:t>sidebar</w:t>
+      </w:r>
+      <w:r>
+        <w:rPr>
+          <w:color w:val="5B9BD5" w:themeColor="accent5"/>
+          <w:lang w:val="el-GR"/>
+        </w:rPr>
+        <w:t xml:space="preserve"> αυτό περιέχει όλες τις άλλες οθόνες τη εφαρμογής μας.</w:t>
+      </w:r>
     </w:p>
     <w:p>
       <w:pPr>
@@ -2124,7 +2672,7 @@
         </w:rPr>
         <w:t xml:space="preserve"> </w:t>
       </w:r>
-      <w:hyperlink r:id="rId9" w:history="1">
+      <w:hyperlink r:id="rId11" w:history="1">
         <w:r>
           <w:rPr>
             <w:rStyle w:val="-"/>
@@ -2224,7 +2772,7 @@
                     </pic:cNvPicPr>
                   </pic:nvPicPr>
                   <pic:blipFill>
-                    <a:blip r:embed="rId10">
+                    <a:blip r:embed="rId12">
                       <a:extLst>
                         <a:ext uri="{28A0092B-C50C-407E-A947-70E740481C1C}">
                           <a14:useLocalDpi xmlns:a14="http://schemas.microsoft.com/office/drawing/2010/main" val="0"/>
@@ -3032,6 +3580,30 @@
       <w:u w:val="single"/>
     </w:rPr>
   </w:style>
+  <w:style w:type="character" w:styleId="a3">
+    <w:name w:val="Unresolved Mention"/>
+    <w:basedOn w:val="a0"/>
+    <w:uiPriority w:val="99"/>
+    <w:semiHidden/>
+    <w:unhideWhenUsed/>
+    <w:rsid w:val="00F65988"/>
+    <w:rPr>
+      <w:color w:val="605E5C"/>
+      <w:shd w:val="clear" w:color="auto" w:fill="E1DFDD"/>
+    </w:rPr>
+  </w:style>
+  <w:style w:type="character" w:styleId="-0">
+    <w:name w:val="FollowedHyperlink"/>
+    <w:basedOn w:val="a0"/>
+    <w:uiPriority w:val="99"/>
+    <w:semiHidden/>
+    <w:unhideWhenUsed/>
+    <w:rsid w:val="00F65988"/>
+    <w:rPr>
+      <w:color w:val="954F72" w:themeColor="followedHyperlink"/>
+      <w:u w:val="single"/>
+    </w:rPr>
+  </w:style>
 </w:styles>
 </file>
 

</xml_diff>